<commit_message>
adding new structure to webchatbot
</commit_message>
<xml_diff>
--- a/Cognitive-node-chatbot/data/discovery/docs/NOWFaqRnR-e2eAO-Terms.docx
+++ b/Cognitive-node-chatbot/data/discovery/docs/NOWFaqRnR-e2eAO-Terms.docx
@@ -82,8 +82,6 @@
         </w:rPr>
         <w:t>I can´t add thickness and measurements</w:t>
       </w:r>
-      <w:bookmarkStart w:id="0" w:name="_GoBack"/>
-      <w:bookmarkEnd w:id="0"/>
     </w:p>
     <w:p>
       <w:pPr>
@@ -208,8 +206,138 @@
           <w:sz w:val="32"/>
           <w:lang w:val="en-US"/>
         </w:rPr>
+        <w:t xml:space="preserve">How add a </w:t>
+      </w:r>
+      <w:proofErr w:type="spellStart"/>
+      <w:r>
+        <w:rPr>
+          <w:rFonts w:ascii="Calibri Light" w:eastAsia="Calibri Light" w:hAnsi="Calibri Light" w:cs="Calibri Light"/>
+          <w:color w:val="2E74B5"/>
+          <w:sz w:val="32"/>
+          <w:lang w:val="en-US"/>
+        </w:rPr>
+        <w:t>precal</w:t>
+      </w:r>
+      <w:proofErr w:type="spellEnd"/>
+      <w:r>
+        <w:rPr>
+          <w:rFonts w:ascii="Calibri Light" w:eastAsia="Calibri Light" w:hAnsi="Calibri Light" w:cs="Calibri Light"/>
+          <w:color w:val="2E74B5"/>
+          <w:sz w:val="32"/>
+          <w:lang w:val="en-US"/>
+        </w:rPr>
+        <w:t xml:space="preserve"> to my lens</w:t>
+      </w:r>
+      <w:r>
+        <w:rPr>
+          <w:rFonts w:ascii="Calibri Light" w:eastAsia="Calibri Light" w:hAnsi="Calibri Light" w:cs="Calibri Light"/>
+          <w:color w:val="2E74B5"/>
+          <w:sz w:val="32"/>
+          <w:lang w:val="en-US"/>
+        </w:rPr>
+        <w:t>?</w:t>
+      </w:r>
+    </w:p>
+    <w:p>
+      <w:pPr>
+        <w:spacing w:after="0" w:line="240" w:lineRule="auto"/>
+        <w:rPr>
+          <w:rFonts w:ascii="Calibri" w:eastAsia="Calibri" w:hAnsi="Calibri" w:cs="Calibri"/>
+          <w:color w:val="000000"/>
+          <w:lang w:val="en-US"/>
+        </w:rPr>
+      </w:pPr>
+      <w:r>
+        <w:rPr>
+          <w:rFonts w:ascii="Calibri" w:eastAsia="Calibri" w:hAnsi="Calibri" w:cs="Calibri"/>
+          <w:color w:val="000000"/>
+          <w:lang w:val="en-US"/>
+        </w:rPr>
+        <w:t xml:space="preserve">You can check </w:t>
+      </w:r>
+      <w:proofErr w:type="spellStart"/>
+      <w:r>
+        <w:rPr>
+          <w:rFonts w:ascii="Calibri" w:eastAsia="Calibri" w:hAnsi="Calibri" w:cs="Calibri"/>
+          <w:color w:val="000000"/>
+          <w:lang w:val="en-US"/>
+        </w:rPr>
+        <w:t>precal</w:t>
+      </w:r>
+      <w:proofErr w:type="spellEnd"/>
+      <w:r>
+        <w:rPr>
+          <w:rFonts w:ascii="Calibri" w:eastAsia="Calibri" w:hAnsi="Calibri" w:cs="Calibri"/>
+          <w:color w:val="000000"/>
+          <w:lang w:val="en-US"/>
+        </w:rPr>
+        <w:t xml:space="preserve"> option checkbox in lens selection </w:t>
+      </w:r>
+      <w:proofErr w:type="gramStart"/>
+      <w:r>
+        <w:rPr>
+          <w:rFonts w:ascii="Calibri" w:eastAsia="Calibri" w:hAnsi="Calibri" w:cs="Calibri"/>
+          <w:color w:val="000000"/>
+          <w:lang w:val="en-US"/>
+        </w:rPr>
+        <w:t>panel  (</w:t>
+      </w:r>
+      <w:proofErr w:type="gramEnd"/>
+      <w:r>
+        <w:rPr>
+          <w:rFonts w:ascii="Calibri" w:eastAsia="Calibri" w:hAnsi="Calibri" w:cs="Calibri"/>
+          <w:color w:val="000000"/>
+          <w:lang w:val="en-US"/>
+        </w:rPr>
+        <w:t>if it is supported by the lens)</w:t>
+      </w:r>
+      <w:r>
+        <w:rPr>
+          <w:rFonts w:ascii="Calibri" w:eastAsia="Calibri" w:hAnsi="Calibri" w:cs="Calibri"/>
+          <w:color w:val="000000"/>
+          <w:lang w:val="en-US"/>
+        </w:rPr>
+        <w:t>.</w:t>
+      </w:r>
+    </w:p>
+    <w:p>
+      <w:pPr>
+        <w:spacing w:after="0" w:line="240" w:lineRule="auto"/>
+        <w:rPr>
+          <w:rFonts w:ascii="Calibri" w:eastAsia="Calibri" w:hAnsi="Calibri" w:cs="Calibri"/>
+          <w:color w:val="000000"/>
+          <w:lang w:val="en-US"/>
+        </w:rPr>
+      </w:pPr>
+    </w:p>
+    <w:p>
+      <w:pPr>
+        <w:keepNext/>
+        <w:keepLines/>
+        <w:numPr>
+          <w:ilvl w:val="0"/>
+          <w:numId w:val="3"/>
+        </w:numPr>
+        <w:spacing w:before="240" w:after="0"/>
+        <w:ind w:left="432" w:hanging="432"/>
+        <w:rPr>
+          <w:rFonts w:ascii="Calibri Light" w:eastAsia="Calibri Light" w:hAnsi="Calibri Light" w:cs="Calibri Light"/>
+          <w:color w:val="2E74B5"/>
+          <w:sz w:val="32"/>
+          <w:lang w:val="en-US"/>
+        </w:rPr>
+      </w:pPr>
+      <w:r>
+        <w:rPr>
+          <w:rFonts w:ascii="Calibri Light" w:eastAsia="Calibri Light" w:hAnsi="Calibri Light" w:cs="Calibri Light"/>
+          <w:color w:val="2E74B5"/>
+          <w:sz w:val="32"/>
+          <w:lang w:val="en-US"/>
+        </w:rPr>
         <w:t>To-do</w:t>
       </w:r>
+      <w:bookmarkStart w:id="0" w:name="_GoBack"/>
+      <w:bookmarkEnd w:id="0"/>
     </w:p>
     <w:p>
       <w:pPr>

</xml_diff>